<commit_message>
Updated script and PPT
</commit_message>
<xml_diff>
--- a/on-demand-jul-2019/DwBPv2 - 7 - Displaying Video Information From the mediainfo Property.docx
+++ b/on-demand-jul-2019/DwBPv2 - 7 - Displaying Video Information From the mediainfo Property.docx
@@ -69,7 +69,17 @@
           <w:szCs w:val="40"/>
           <w:u w:val="single"/>
         </w:rPr>
-        <w:t xml:space="preserve"> Property</w:t>
+        <w:t xml:space="preserve"> </w:t>
+      </w:r>
+      <w:r>
+        <w:rPr>
+          <w:b/>
+          <w:bCs/>
+          <w:sz w:val="40"/>
+          <w:szCs w:val="40"/>
+          <w:u w:val="single"/>
+        </w:rPr>
+        <w:t>Object</w:t>
       </w:r>
       <w:r>
         <w:rPr>
@@ -86,7 +96,10 @@
         <w:divId w:val="814101456"/>
       </w:pPr>
       <w:r>
-        <w:t xml:space="preserve">In the last video, we retrieved the video object from the catalog and used it to replace the video that was in the player with the new one that we retrieved. In this video, what we're going to do is retrieve metadata about the video that is currently in the player and then use that somewhere in </w:t>
+        <w:t>I</w:t>
+      </w:r>
+      <w:r>
+        <w:t xml:space="preserve">n this video, we're going to retrieve metadata about the video that is currently in the player and then use that somewhere in </w:t>
       </w:r>
       <w:r>
         <w:t>t</w:t>
@@ -101,7 +114,7 @@
         <w:t>e're going to dynamically build some HTML and injected in</w:t>
       </w:r>
       <w:r>
-        <w:t>to and HTML div element</w:t>
+        <w:t>to an HTML div element</w:t>
       </w:r>
       <w:r>
         <w:t xml:space="preserve">. </w:t>
@@ -113,30 +126,70 @@
         <w:divId w:val="814101456"/>
       </w:pPr>
       <w:r>
-        <w:t xml:space="preserve">The video metadata is utilized in a number of ways. From our samples page </w:t>
+        <w:t>Here you see some information entered in a video’s properties page.</w:t>
+      </w:r>
+    </w:p>
+    <w:p>
+      <w:pPr>
+        <w:pStyle w:val="NormalWeb"/>
+        <w:divId w:val="814101456"/>
+      </w:pPr>
+      <w:r>
+        <w:t>In</w:t>
+      </w:r>
+      <w:r>
+        <w:t xml:space="preserve"> </w:t>
+      </w:r>
+      <w:r>
+        <w:t>one of the</w:t>
+      </w:r>
+      <w:r>
+        <w:t xml:space="preserve"> samples </w:t>
       </w:r>
       <w:r>
         <w:t>we</w:t>
       </w:r>
       <w:r>
-        <w:t xml:space="preserve"> can see metadata used as:</w:t>
-      </w:r>
-    </w:p>
-    <w:p>
-      <w:pPr>
-        <w:pStyle w:val="NormalWeb"/>
-        <w:divId w:val="814101456"/>
-      </w:pPr>
-      <w:r>
-        <w:t>*Dynamic content in an end screen</w:t>
+        <w:t xml:space="preserve"> can see </w:t>
+      </w:r>
+      <w:r>
+        <w:t>that information</w:t>
+      </w:r>
+      <w:r>
+        <w:t xml:space="preserve"> used </w:t>
+      </w:r>
+      <w:r>
+        <w:t>in</w:t>
+      </w:r>
+      <w:r>
+        <w:t>:</w:t>
+      </w:r>
+    </w:p>
+    <w:p>
+      <w:pPr>
+        <w:pStyle w:val="NormalWeb"/>
+        <w:divId w:val="814101456"/>
+      </w:pPr>
+      <w:r>
+        <w:t>*The standard HTML page</w:t>
+      </w:r>
+      <w:r>
+        <w:t xml:space="preserve"> </w:t>
       </w:r>
       <w:r>
         <w:br/>
-        <w:t>*Dynamic URL in a call to action</w:t>
+      </w:r>
+      <w:r>
+        <w:t>*</w:t>
+      </w:r>
+      <w:r>
+        <w:t>An overlay</w:t>
       </w:r>
       <w:r>
         <w:br/>
-        <w:t>*Dynamic video explanations in an overlay</w:t>
+      </w:r>
+      <w:r>
+        <w:t>*An end screen</w:t>
       </w:r>
     </w:p>
     <w:p>
@@ -197,7 +250,13 @@
         <w:t>In the first couple of</w:t>
       </w:r>
       <w:r>
-        <w:t xml:space="preserve"> tasks I’ve been entering code nearly line-by-line. N</w:t>
+        <w:t xml:space="preserve"> tasks </w:t>
+      </w:r>
+      <w:r>
+        <w:t>we’ve been looking at the code entered</w:t>
+      </w:r>
+      <w:r>
+        <w:t xml:space="preserve"> nearly line-by-line. N</w:t>
       </w:r>
       <w:r>
         <w:t xml:space="preserve">ow </w:t>
@@ -212,7 +271,13 @@
         <w:t xml:space="preserve"> are understood, </w:t>
       </w:r>
       <w:r>
-        <w:t xml:space="preserve">rather than me typing all the code, we're just going to go through and look at the </w:t>
+        <w:t xml:space="preserve">rather than </w:t>
+      </w:r>
+      <w:r>
+        <w:t>seeing the solution built that way</w:t>
+      </w:r>
+      <w:r>
+        <w:t xml:space="preserve">, we're just going to look at the </w:t>
       </w:r>
       <w:r>
         <w:t xml:space="preserve">solution </w:t>
@@ -239,7 +304,13 @@
         <w:divId w:val="814101456"/>
       </w:pPr>
       <w:r>
-        <w:t xml:space="preserve">Looking at the solution code for task 3 we see inside the </w:t>
+        <w:t>Looking at the solution code for task 3 we see inside</w:t>
+      </w:r>
+      <w:r>
+        <w:t xml:space="preserve"> the event handler for</w:t>
+      </w:r>
+      <w:r>
+        <w:t xml:space="preserve"> the </w:t>
       </w:r>
       <w:proofErr w:type="gramStart"/>
       <w:r>
@@ -265,7 +336,19 @@
         <w:divId w:val="814101456"/>
       </w:pPr>
       <w:r>
-        <w:t xml:space="preserve">Next an event handler is setup. </w:t>
+        <w:t>Next</w:t>
+      </w:r>
+      <w:r>
+        <w:t>,</w:t>
+      </w:r>
+      <w:r>
+        <w:t xml:space="preserve"> an</w:t>
+      </w:r>
+      <w:r>
+        <w:t>other</w:t>
+      </w:r>
+      <w:r>
+        <w:t xml:space="preserve"> event handler is setup. </w:t>
       </w:r>
       <w:r>
         <w:t xml:space="preserve">Here the on method </w:t>
@@ -310,19 +393,40 @@
       </w:r>
       <w:proofErr w:type="spellEnd"/>
       <w:r>
-        <w:t xml:space="preserve"> property is populated, and we </w:t>
+        <w:t xml:space="preserve"> </w:t>
+      </w:r>
+      <w:r>
+        <w:t>object</w:t>
+      </w:r>
+      <w:r>
+        <w:t xml:space="preserve"> is populated, and we </w:t>
       </w:r>
       <w:r>
         <w:t>have access</w:t>
       </w:r>
       <w:r>
-        <w:t xml:space="preserve"> to the data. Again, we couldn't do this just on ready</w:t>
+        <w:t xml:space="preserve"> to the data. Again, we couldn't do this just on </w:t>
+      </w:r>
+      <w:r>
+        <w:t xml:space="preserve">the player’s </w:t>
+      </w:r>
+      <w:r>
+        <w:t>ready</w:t>
+      </w:r>
+      <w:r>
+        <w:t xml:space="preserve"> event</w:t>
       </w:r>
       <w:r>
         <w:t>,</w:t>
       </w:r>
       <w:r>
-        <w:t xml:space="preserve"> have to wait for the </w:t>
+        <w:t xml:space="preserve"> have to wait for the</w:t>
+      </w:r>
+      <w:r>
+        <w:t xml:space="preserve"> video’s</w:t>
+      </w:r>
+      <w:r>
+        <w:t xml:space="preserve"> </w:t>
       </w:r>
       <w:proofErr w:type="spellStart"/>
       <w:r>
@@ -339,7 +443,13 @@
         <w:divId w:val="814101456"/>
       </w:pPr>
       <w:r>
-        <w:t xml:space="preserve">Here we log to the console what this </w:t>
+        <w:t xml:space="preserve">Here we log to the console </w:t>
+      </w:r>
+      <w:r>
+        <w:t>the</w:t>
+      </w:r>
+      <w:r>
+        <w:t xml:space="preserve"> </w:t>
       </w:r>
       <w:proofErr w:type="spellStart"/>
       <w:r>
@@ -347,7 +457,7 @@
       </w:r>
       <w:proofErr w:type="spellEnd"/>
       <w:r>
-        <w:t xml:space="preserve"> object is. Let's go look at that. </w:t>
+        <w:t xml:space="preserve"> object. Let's go look at that. </w:t>
       </w:r>
       <w:r>
         <w:t>In the browser with</w:t>
@@ -481,17 +591,37 @@
       </w:r>
       <w:proofErr w:type="spellEnd"/>
       <w:r>
-        <w:t xml:space="preserve"> property</w:t>
+        <w:t xml:space="preserve"> </w:t>
+      </w:r>
+      <w:r>
+        <w:t>object</w:t>
+      </w:r>
+      <w:r>
+        <w:t>,</w:t>
       </w:r>
       <w:r>
         <w:t xml:space="preserve"> combined using string concatenation</w:t>
       </w:r>
-      <w:r>
-        <w:t>, in JavaScript implemented by the + sign</w:t>
-      </w:r>
+      <w:proofErr w:type="gramStart"/>
       <w:r>
         <w:t xml:space="preserve">. </w:t>
       </w:r>
+      <w:proofErr w:type="gramEnd"/>
+      <w:r>
+        <w:t>I</w:t>
+      </w:r>
+      <w:r>
+        <w:t xml:space="preserve">n JavaScript </w:t>
+      </w:r>
+      <w:r>
+        <w:t xml:space="preserve">string concatenation is </w:t>
+      </w:r>
+      <w:r>
+        <w:t>implemented by the + sign</w:t>
+      </w:r>
+      <w:r>
+        <w:t xml:space="preserve">. </w:t>
+      </w:r>
       <w:r>
         <w:t>H</w:t>
       </w:r>
@@ -619,7 +749,13 @@
         <w:t xml:space="preserve"> </w:t>
       </w:r>
       <w:r>
-        <w:t xml:space="preserve">Back to the browser, and we’ve already seen it functions correctly. </w:t>
+        <w:t xml:space="preserve">Back to the browser, </w:t>
+      </w:r>
+      <w:r>
+        <w:t xml:space="preserve">where </w:t>
+      </w:r>
+      <w:r>
+        <w:t xml:space="preserve">we’ve already seen it functions correctly. </w:t>
       </w:r>
       <w:r>
         <w:t>There's the video title</w:t>
@@ -651,7 +787,19 @@
       </w:r>
       <w:proofErr w:type="spellEnd"/>
       <w:r>
-        <w:t xml:space="preserve"> property. And as it says, it contains information on the media currently in the player. The property is created and populate after </w:t>
+        <w:t xml:space="preserve"> </w:t>
+      </w:r>
+      <w:r>
+        <w:t>object</w:t>
+      </w:r>
+      <w:r>
+        <w:t xml:space="preserve">. And as it says, it contains information on the media currently in the player. The </w:t>
+      </w:r>
+      <w:r>
+        <w:t>object</w:t>
+      </w:r>
+      <w:r>
+        <w:t xml:space="preserve"> is created and populate after </w:t>
       </w:r>
       <w:proofErr w:type="spellStart"/>
       <w:r>
@@ -706,7 +854,12 @@
         <w:t>We</w:t>
       </w:r>
       <w:r>
-        <w:t xml:space="preserve"> can see how we can mix the static HTML with the variables from the </w:t>
+        <w:t xml:space="preserve"> can see how we can mix the static HTML with the variables from th</w:t>
+      </w:r>
+      <w:bookmarkStart w:id="0" w:name="_GoBack"/>
+      <w:bookmarkEnd w:id="0"/>
+      <w:r>
+        <w:t xml:space="preserve">e </w:t>
       </w:r>
       <w:proofErr w:type="spellStart"/>
       <w:r>
@@ -714,7 +867,13 @@
       </w:r>
       <w:proofErr w:type="spellEnd"/>
       <w:r>
-        <w:t xml:space="preserve"> property to build dynamic HTML, </w:t>
+        <w:t xml:space="preserve"> </w:t>
+      </w:r>
+      <w:r>
+        <w:t>object</w:t>
+      </w:r>
+      <w:r>
+        <w:t xml:space="preserve"> to build dynamic HTML, </w:t>
       </w:r>
       <w:r>
         <w:t>and</w:t>
@@ -741,15 +900,29 @@
         <w:divId w:val="814101456"/>
       </w:pPr>
       <w:r>
-        <w:t xml:space="preserve">In the next video, we're going to use a different implementation of the player. So far what we've done is we've copied the actual video tag the script tag and put it onto the page. Now, in the next video, we're going to use the I-frame implementation, and we'll see both good things and bad things about using that. Hope to see </w:t>
-      </w:r>
-      <w:bookmarkStart w:id="0" w:name="_GoBack"/>
-      <w:r>
-        <w:t>you</w:t>
-      </w:r>
-      <w:bookmarkEnd w:id="0"/>
-      <w:r>
-        <w:t xml:space="preserve"> there</w:t>
+        <w:t>In the next video, we're going to use a different implementation of the player. So far what we've done is we've copied the video</w:t>
+      </w:r>
+      <w:r>
+        <w:t>-</w:t>
+      </w:r>
+      <w:proofErr w:type="spellStart"/>
+      <w:r>
+        <w:t>js</w:t>
+      </w:r>
+      <w:proofErr w:type="spellEnd"/>
+      <w:r>
+        <w:t xml:space="preserve"> tag the script tag and put it onto the page. Now, in the next video, we're going to use the </w:t>
+      </w:r>
+      <w:proofErr w:type="spellStart"/>
+      <w:r>
+        <w:t>i</w:t>
+      </w:r>
+      <w:r>
+        <w:t>frame</w:t>
+      </w:r>
+      <w:proofErr w:type="spellEnd"/>
+      <w:r>
+        <w:t xml:space="preserve"> implementation, and we'll see both good things and bad things about using that. Hope to see you there</w:t>
       </w:r>
       <w:r>
         <w:t>, and thanks</w:t>

</xml_diff>